<commit_message>
Updated and finalized class files, with the exception of the final project.
</commit_message>
<xml_diff>
--- a/HW/UII - BF1 - Decomposition.docx
+++ b/HW/UII - BF1 - Decomposition.docx
@@ -1,6 +1,6 @@
 
 <file path=word/document.xml><?xml version="1.0" encoding="utf-8"?>
-<w:document xmlns:wpc="http://schemas.microsoft.com/office/word/2010/wordprocessingCanvas" xmlns:cx="http://schemas.microsoft.com/office/drawing/2014/chartex" xmlns:cx1="http://schemas.microsoft.com/office/drawing/2015/9/8/chartex" xmlns:mc="http://schemas.openxmlformats.org/markup-compatibility/2006" xmlns:o="urn:schemas-microsoft-com:office:office" xmlns:r="http://schemas.openxmlformats.org/officeDocument/2006/relationships" xmlns:m="http://schemas.openxmlformats.org/officeDocument/2006/math" xmlns:v="urn:schemas-microsoft-com:vml" xmlns:wp14="http://schemas.microsoft.com/office/word/2010/wordprocessingDrawing" xmlns:wp="http://schemas.openxmlformats.org/drawingml/2006/wordprocessingDrawing" xmlns:w10="urn:schemas-microsoft-com:office:word" xmlns:w="http://schemas.openxmlformats.org/wordprocessingml/2006/main" xmlns:w14="http://schemas.microsoft.com/office/word/2010/wordml" xmlns:w15="http://schemas.microsoft.com/office/word/2012/wordml" xmlns:w16se="http://schemas.microsoft.com/office/word/2015/wordml/symex" xmlns:wpg="http://schemas.microsoft.com/office/word/2010/wordprocessingGroup" xmlns:wpi="http://schemas.microsoft.com/office/word/2010/wordprocessingInk" xmlns:wne="http://schemas.microsoft.com/office/word/2006/wordml" xmlns:wps="http://schemas.microsoft.com/office/word/2010/wordprocessingShape" mc:Ignorable="w14 w15 w16se wp14">
+<w:document xmlns:wpc="http://schemas.microsoft.com/office/word/2010/wordprocessingCanvas" xmlns:mo="http://schemas.microsoft.com/office/mac/office/2008/main" xmlns:mc="http://schemas.openxmlformats.org/markup-compatibility/2006" xmlns:mv="urn:schemas-microsoft-com:mac:vml" xmlns:o="urn:schemas-microsoft-com:office:office" xmlns:r="http://schemas.openxmlformats.org/officeDocument/2006/relationships" xmlns:m="http://schemas.openxmlformats.org/officeDocument/2006/math" xmlns:v="urn:schemas-microsoft-com:vml" xmlns:wp14="http://schemas.microsoft.com/office/word/2010/wordprocessingDrawing" xmlns:wp="http://schemas.openxmlformats.org/drawingml/2006/wordprocessingDrawing" xmlns:w10="urn:schemas-microsoft-com:office:word" xmlns:w="http://schemas.openxmlformats.org/wordprocessingml/2006/main" xmlns:w14="http://schemas.microsoft.com/office/word/2010/wordml" xmlns:w15="http://schemas.microsoft.com/office/word/2012/wordml" xmlns:wpg="http://schemas.microsoft.com/office/word/2010/wordprocessingGroup" xmlns:wpi="http://schemas.microsoft.com/office/word/2010/wordprocessingInk" xmlns:wne="http://schemas.microsoft.com/office/word/2006/wordml" xmlns:wps="http://schemas.microsoft.com/office/word/2010/wordprocessingShape" mc:Ignorable="w14 w15 wp14">
   <w:body>
     <w:p>
       <w:pPr>
@@ -15,7 +15,6 @@
           <w:szCs w:val="24"/>
         </w:rPr>
       </w:pPr>
-      <w:bookmarkStart w:id="0" w:name="_GoBack"/>
       <w:proofErr w:type="gramStart"/>
       <w:r>
         <w:rPr>
@@ -34,10 +33,36 @@
           <w:sz w:val="24"/>
           <w:szCs w:val="24"/>
         </w:rPr>
-        <w:t>1] - Decomposition</w:t>
+        <w:t xml:space="preserve">1] </w:t>
+      </w:r>
+      <w:r>
+        <w:rPr>
+          <w:rFonts w:ascii="Times New Roman" w:hAnsi="Times New Roman"/>
+          <w:b/>
+          <w:sz w:val="24"/>
+          <w:szCs w:val="24"/>
+        </w:rPr>
+        <w:t>–</w:t>
+      </w:r>
+      <w:r>
+        <w:rPr>
+          <w:rFonts w:ascii="Times New Roman" w:hAnsi="Times New Roman"/>
+          <w:b/>
+          <w:sz w:val="24"/>
+          <w:szCs w:val="24"/>
+        </w:rPr>
+        <w:t xml:space="preserve"> Decomposition</w:t>
+      </w:r>
+      <w:r>
+        <w:rPr>
+          <w:rFonts w:ascii="Times New Roman" w:hAnsi="Times New Roman"/>
+          <w:b/>
+          <w:sz w:val="24"/>
+          <w:szCs w:val="24"/>
+        </w:rPr>
+        <w:t xml:space="preserve"> Cortland Watson</w:t>
       </w:r>
     </w:p>
-    <w:bookmarkEnd w:id="0"/>
     <w:p>
       <w:pPr>
         <w:autoSpaceDE w:val="0"/>
@@ -76,7 +101,25 @@
           <w:sz w:val="24"/>
           <w:szCs w:val="24"/>
         </w:rPr>
-        <w:t xml:space="preserve"> ____ out of </w:t>
+        <w:t xml:space="preserve"> __</w:t>
+      </w:r>
+      <w:r>
+        <w:rPr>
+          <w:rFonts w:ascii="Times New Roman" w:eastAsia="Times New Roman" w:hAnsi="Times New Roman"/>
+          <w:b/>
+          <w:sz w:val="24"/>
+          <w:szCs w:val="24"/>
+        </w:rPr>
+        <w:t>26</w:t>
+      </w:r>
+      <w:r>
+        <w:rPr>
+          <w:rFonts w:ascii="Times New Roman" w:eastAsia="Times New Roman" w:hAnsi="Times New Roman"/>
+          <w:b/>
+          <w:sz w:val="24"/>
+          <w:szCs w:val="24"/>
+        </w:rPr>
+        <w:t xml:space="preserve">__ out of </w:t>
       </w:r>
       <w:r>
         <w:rPr>
@@ -112,6 +155,11 @@
     </w:p>
     <w:p>
       <w:pPr>
+        <w:pStyle w:val="ListParagraph"/>
+        <w:numPr>
+          <w:ilvl w:val="0"/>
+          <w:numId w:val="7"/>
+        </w:numPr>
         <w:autoSpaceDE w:val="0"/>
         <w:autoSpaceDN w:val="0"/>
         <w:adjustRightInd w:val="0"/>
@@ -128,7 +176,7 @@
           <w:sz w:val="24"/>
           <w:szCs w:val="24"/>
         </w:rPr>
-        <w:t>1.</w:t>
+        <w:t>(5</w:t>
       </w:r>
       <w:r>
         <w:rPr>
@@ -136,35 +184,16 @@
           <w:sz w:val="24"/>
           <w:szCs w:val="24"/>
         </w:rPr>
-        <w:t xml:space="preserve"> </w:t>
-      </w:r>
-      <w:r>
-        <w:rPr>
-          <w:rFonts w:ascii="Times New Roman" w:eastAsia="Times New Roman" w:hAnsi="Times New Roman"/>
-          <w:sz w:val="24"/>
-          <w:szCs w:val="24"/>
-        </w:rPr>
-        <w:t>(5</w:t>
-      </w:r>
-      <w:r>
-        <w:rPr>
-          <w:rFonts w:ascii="Times New Roman" w:eastAsia="Times New Roman" w:hAnsi="Times New Roman"/>
-          <w:sz w:val="24"/>
-          <w:szCs w:val="24"/>
-        </w:rPr>
-        <w:t xml:space="preserve"> points) Ponder/Reflect Exercise – Reflect on what you have learned from this portion of the class.  Examples of what you can do are: a brief outline of material covered, insights you gained from class or personal study, or items you feel that you need to follow up or work on.</w:t>
-      </w:r>
-      <w:r>
-        <w:rPr>
-          <w:rFonts w:ascii="Times New Roman" w:eastAsia="Times New Roman" w:hAnsi="Times New Roman"/>
-          <w:sz w:val="24"/>
-          <w:szCs w:val="24"/>
-        </w:rPr>
-        <w:t xml:space="preserve">  (3-5 sentences)</w:t>
+        <w:t xml:space="preserve"> points) Ponder/Reflect Exercise – Reflect on what you have learned from this portion of the class.  Examples of what you can do are: a brief outline of material covered, insights you gained from class or personal study, or items you feel that you need to follow up or work on.  (3-5 sentences)</w:t>
       </w:r>
     </w:p>
     <w:p>
       <w:pPr>
+        <w:pStyle w:val="ListParagraph"/>
+        <w:numPr>
+          <w:ilvl w:val="1"/>
+          <w:numId w:val="7"/>
+        </w:numPr>
         <w:autoSpaceDE w:val="0"/>
         <w:autoSpaceDN w:val="0"/>
         <w:adjustRightInd w:val="0"/>
@@ -175,122 +204,209 @@
           <w:szCs w:val="24"/>
         </w:rPr>
       </w:pPr>
+      <w:r>
+        <w:rPr>
+          <w:rFonts w:ascii="Times New Roman" w:hAnsi="Times New Roman"/>
+          <w:sz w:val="24"/>
+          <w:szCs w:val="24"/>
+        </w:rPr>
+        <w:t xml:space="preserve">This week I have learned the importance of designing the experiment to be able to collect data, rather than running an experiment and then trying to make sense of the data. By using the Basic Factorial design, we </w:t>
+      </w:r>
+      <w:proofErr w:type="gramStart"/>
+      <w:r>
+        <w:rPr>
+          <w:rFonts w:ascii="Times New Roman" w:hAnsi="Times New Roman"/>
+          <w:sz w:val="24"/>
+          <w:szCs w:val="24"/>
+        </w:rPr>
+        <w:t>are able to</w:t>
+      </w:r>
+      <w:proofErr w:type="gramEnd"/>
+      <w:r>
+        <w:rPr>
+          <w:rFonts w:ascii="Times New Roman" w:hAnsi="Times New Roman"/>
+          <w:sz w:val="24"/>
+          <w:szCs w:val="24"/>
+        </w:rPr>
+        <w:t xml:space="preserve"> see how variables come into play and effect the response that we are looking for. By using this </w:t>
+      </w:r>
+      <w:proofErr w:type="gramStart"/>
+      <w:r>
+        <w:rPr>
+          <w:rFonts w:ascii="Times New Roman" w:hAnsi="Times New Roman"/>
+          <w:sz w:val="24"/>
+          <w:szCs w:val="24"/>
+        </w:rPr>
+        <w:t>design</w:t>
+      </w:r>
+      <w:proofErr w:type="gramEnd"/>
+      <w:r>
+        <w:rPr>
+          <w:rFonts w:ascii="Times New Roman" w:hAnsi="Times New Roman"/>
+          <w:sz w:val="24"/>
+          <w:szCs w:val="24"/>
+        </w:rPr>
+        <w:t xml:space="preserve"> we are able to see how one factor controls and accounts for a response. </w:t>
+      </w:r>
     </w:p>
     <w:p>
       <w:pPr>
+        <w:pStyle w:val="ListParagraph"/>
+        <w:numPr>
+          <w:ilvl w:val="0"/>
+          <w:numId w:val="7"/>
+        </w:numPr>
         <w:autoSpaceDE w:val="0"/>
         <w:autoSpaceDN w:val="0"/>
         <w:adjustRightInd w:val="0"/>
         <w:spacing w:after="0" w:line="240" w:lineRule="auto"/>
         <w:rPr>
-          <w:rFonts w:ascii="Times New Roman" w:eastAsia="Times New Roman" w:hAnsi="Times New Roman"/>
-          <w:sz w:val="24"/>
-          <w:szCs w:val="24"/>
-        </w:rPr>
-      </w:pPr>
+          <w:rFonts w:ascii="Times New Roman" w:hAnsi="Times New Roman"/>
+          <w:sz w:val="24"/>
+          <w:szCs w:val="24"/>
+        </w:rPr>
+      </w:pPr>
+      <w:r>
+        <w:rPr>
+          <w:rFonts w:ascii="Times New Roman" w:hAnsi="Times New Roman"/>
+          <w:sz w:val="24"/>
+          <w:szCs w:val="24"/>
+        </w:rPr>
+        <w:t xml:space="preserve">(3 Points) </w:t>
+      </w:r>
+      <w:r>
+        <w:rPr>
+          <w:rFonts w:ascii="Times New Roman" w:hAnsi="Times New Roman"/>
+          <w:sz w:val="24"/>
+          <w:szCs w:val="24"/>
+        </w:rPr>
+        <w:t>#</w:t>
+      </w:r>
+      <w:r>
+        <w:rPr>
+          <w:rFonts w:ascii="Times New Roman" w:hAnsi="Times New Roman"/>
+          <w:sz w:val="24"/>
+          <w:szCs w:val="24"/>
+        </w:rPr>
+        <w:t>6</w:t>
+      </w:r>
+      <w:r>
+        <w:rPr>
+          <w:rFonts w:ascii="Times New Roman" w:hAnsi="Times New Roman"/>
+          <w:sz w:val="24"/>
+          <w:szCs w:val="24"/>
+        </w:rPr>
+        <w:t xml:space="preserve"> on p. 103</w:t>
+      </w:r>
+      <w:r>
+        <w:rPr>
+          <w:rFonts w:ascii="Times New Roman" w:hAnsi="Times New Roman"/>
+          <w:sz w:val="24"/>
+          <w:szCs w:val="24"/>
+        </w:rPr>
+        <w:t xml:space="preserve"> in book</w:t>
+      </w:r>
     </w:p>
     <w:p>
       <w:pPr>
+        <w:pStyle w:val="ListParagraph"/>
+        <w:numPr>
+          <w:ilvl w:val="1"/>
+          <w:numId w:val="7"/>
+        </w:numPr>
         <w:autoSpaceDE w:val="0"/>
         <w:autoSpaceDN w:val="0"/>
         <w:adjustRightInd w:val="0"/>
         <w:spacing w:after="0" w:line="240" w:lineRule="auto"/>
         <w:rPr>
-          <w:rFonts w:ascii="Times New Roman" w:eastAsia="Times New Roman" w:hAnsi="Times New Roman"/>
-          <w:sz w:val="24"/>
-          <w:szCs w:val="24"/>
-        </w:rPr>
-      </w:pPr>
-      <w:r>
-        <w:rPr>
-          <w:rFonts w:ascii="Times New Roman" w:eastAsia="Times New Roman" w:hAnsi="Times New Roman"/>
-          <w:sz w:val="24"/>
-          <w:szCs w:val="24"/>
-        </w:rPr>
-        <w:t xml:space="preserve">Note that problems </w:t>
-      </w:r>
-      <w:r>
-        <w:rPr>
-          <w:rFonts w:ascii="Times New Roman" w:eastAsia="Times New Roman" w:hAnsi="Times New Roman"/>
-          <w:sz w:val="24"/>
-          <w:szCs w:val="24"/>
-        </w:rPr>
-        <w:t>6</w:t>
-      </w:r>
-      <w:r>
-        <w:rPr>
-          <w:rFonts w:ascii="Times New Roman" w:eastAsia="Times New Roman" w:hAnsi="Times New Roman"/>
-          <w:sz w:val="24"/>
-          <w:szCs w:val="24"/>
-        </w:rPr>
-        <w:t>-7</w:t>
-      </w:r>
-      <w:r>
-        <w:rPr>
-          <w:rFonts w:ascii="Times New Roman" w:eastAsia="Times New Roman" w:hAnsi="Times New Roman"/>
-          <w:sz w:val="24"/>
-          <w:szCs w:val="24"/>
-        </w:rPr>
-        <w:t xml:space="preserve"> on p. 103 are based on the </w:t>
-      </w:r>
-      <w:r>
-        <w:rPr>
-          <w:rFonts w:ascii="Times New Roman" w:eastAsia="Times New Roman" w:hAnsi="Times New Roman"/>
-          <w:sz w:val="24"/>
-          <w:szCs w:val="24"/>
-        </w:rPr>
-        <w:t>introductory paragraph labeled “</w:t>
-      </w:r>
-      <w:r>
-        <w:rPr>
-          <w:rFonts w:ascii="Times New Roman" w:eastAsia="Times New Roman" w:hAnsi="Times New Roman"/>
-          <w:sz w:val="24"/>
-          <w:szCs w:val="24"/>
-        </w:rPr>
-        <w:t>The</w:t>
+          <w:rFonts w:ascii="Times New Roman" w:hAnsi="Times New Roman"/>
+          <w:sz w:val="24"/>
+          <w:szCs w:val="24"/>
+        </w:rPr>
+      </w:pPr>
+      <w:r>
+        <w:rPr>
+          <w:rFonts w:ascii="Times New Roman" w:hAnsi="Times New Roman"/>
+          <w:noProof/>
+          <w:sz w:val="24"/>
+          <w:szCs w:val="24"/>
+        </w:rPr>
+        <w:drawing>
+          <wp:inline distT="0" distB="0" distL="0" distR="0" wp14:anchorId="568D161D" wp14:editId="1F62DC57">
+            <wp:extent cx="5434965" cy="648015"/>
+            <wp:effectExtent l="0" t="0" r="635" b="12700"/>
+            <wp:docPr id="3" name="Picture 3"/>
+            <wp:cNvGraphicFramePr>
+              <a:graphicFrameLocks xmlns:a="http://schemas.openxmlformats.org/drawingml/2006/main" noChangeAspect="1"/>
+            </wp:cNvGraphicFramePr>
+            <a:graphic xmlns:a="http://schemas.openxmlformats.org/drawingml/2006/main">
+              <a:graphicData uri="http://schemas.openxmlformats.org/drawingml/2006/picture">
+                <pic:pic xmlns:pic="http://schemas.openxmlformats.org/drawingml/2006/picture">
+                  <pic:nvPicPr>
+                    <pic:cNvPr id="3" name="Screen Shot 2018-07-02 at 12.31.57 PM.png"/>
+                    <pic:cNvPicPr/>
+                  </pic:nvPicPr>
+                  <pic:blipFill>
+                    <a:blip r:embed="rId5" cstate="print">
+                      <a:extLst>
+                        <a:ext uri="{28A0092B-C50C-407E-A947-70E740481C1C}">
+                          <a14:useLocalDpi xmlns:a14="http://schemas.microsoft.com/office/drawing/2010/main" val="0"/>
+                        </a:ext>
+                      </a:extLst>
+                    </a:blip>
+                    <a:stretch>
+                      <a:fillRect/>
+                    </a:stretch>
+                  </pic:blipFill>
+                  <pic:spPr>
+                    <a:xfrm>
+                      <a:off x="0" y="0"/>
+                      <a:ext cx="5506668" cy="656564"/>
+                    </a:xfrm>
+                    <a:prstGeom prst="rect">
+                      <a:avLst/>
+                    </a:prstGeom>
+                  </pic:spPr>
+                </pic:pic>
+              </a:graphicData>
+            </a:graphic>
+          </wp:inline>
+        </w:drawing>
       </w:r>
     </w:p>
     <w:p>
       <w:pPr>
+        <w:pStyle w:val="ListParagraph"/>
+        <w:numPr>
+          <w:ilvl w:val="0"/>
+          <w:numId w:val="7"/>
+        </w:numPr>
         <w:autoSpaceDE w:val="0"/>
         <w:autoSpaceDN w:val="0"/>
         <w:adjustRightInd w:val="0"/>
         <w:spacing w:after="0" w:line="240" w:lineRule="auto"/>
         <w:rPr>
-          <w:rFonts w:ascii="Times New Roman" w:eastAsia="Times New Roman" w:hAnsi="Times New Roman"/>
-          <w:sz w:val="24"/>
-          <w:szCs w:val="24"/>
-        </w:rPr>
-      </w:pPr>
-      <w:r>
-        <w:rPr>
-          <w:rFonts w:ascii="Times New Roman" w:eastAsia="Times New Roman" w:hAnsi="Times New Roman"/>
-          <w:sz w:val="24"/>
-          <w:szCs w:val="24"/>
-        </w:rPr>
-        <w:t xml:space="preserve">bivariate </w:t>
-      </w:r>
-      <w:proofErr w:type="gramStart"/>
-      <w:r>
-        <w:rPr>
-          <w:rFonts w:ascii="Times New Roman" w:eastAsia="Times New Roman" w:hAnsi="Times New Roman"/>
-          <w:sz w:val="24"/>
-          <w:szCs w:val="24"/>
-        </w:rPr>
-        <w:t>BF[</w:t>
-      </w:r>
-      <w:proofErr w:type="gramEnd"/>
-      <w:r>
-        <w:rPr>
-          <w:rFonts w:ascii="Times New Roman" w:eastAsia="Times New Roman" w:hAnsi="Times New Roman"/>
-          <w:sz w:val="24"/>
-          <w:szCs w:val="24"/>
-        </w:rPr>
-        <w:t>1] model."</w:t>
+          <w:rFonts w:ascii="Times New Roman" w:hAnsi="Times New Roman"/>
+          <w:sz w:val="24"/>
+          <w:szCs w:val="24"/>
+        </w:rPr>
+      </w:pPr>
+      <w:r>
+        <w:rPr>
+          <w:rFonts w:ascii="Times New Roman" w:hAnsi="Times New Roman"/>
+          <w:sz w:val="24"/>
+          <w:szCs w:val="24"/>
+        </w:rPr>
+        <w:t>(3 Points) #7 on p. 103 in book</w:t>
       </w:r>
     </w:p>
     <w:p>
       <w:pPr>
+        <w:pStyle w:val="ListParagraph"/>
+        <w:numPr>
+          <w:ilvl w:val="1"/>
+          <w:numId w:val="7"/>
+        </w:numPr>
         <w:autoSpaceDE w:val="0"/>
         <w:autoSpaceDN w:val="0"/>
         <w:adjustRightInd w:val="0"/>
@@ -301,9 +417,22 @@
           <w:szCs w:val="24"/>
         </w:rPr>
       </w:pPr>
+      <w:r>
+        <w:rPr>
+          <w:rFonts w:ascii="Times New Roman" w:hAnsi="Times New Roman"/>
+          <w:sz w:val="24"/>
+          <w:szCs w:val="24"/>
+        </w:rPr>
+        <w:t>long day average, overall average, observed, fitted, chance, fitted values</w:t>
+      </w:r>
     </w:p>
     <w:p>
       <w:pPr>
+        <w:pStyle w:val="ListParagraph"/>
+        <w:numPr>
+          <w:ilvl w:val="0"/>
+          <w:numId w:val="7"/>
+        </w:numPr>
         <w:autoSpaceDE w:val="0"/>
         <w:autoSpaceDN w:val="0"/>
         <w:adjustRightInd w:val="0"/>
@@ -320,59 +449,24 @@
           <w:sz w:val="24"/>
           <w:szCs w:val="24"/>
         </w:rPr>
-        <w:t>2a</w:t>
-      </w:r>
-      <w:r>
-        <w:rPr>
-          <w:rFonts w:ascii="Times New Roman" w:hAnsi="Times New Roman"/>
-          <w:sz w:val="24"/>
-          <w:szCs w:val="24"/>
-        </w:rPr>
-        <w:t xml:space="preserve">. </w:t>
-      </w:r>
-      <w:r>
-        <w:rPr>
-          <w:rFonts w:ascii="Times New Roman" w:hAnsi="Times New Roman"/>
-          <w:sz w:val="24"/>
-          <w:szCs w:val="24"/>
-        </w:rPr>
-        <w:t xml:space="preserve">(3 Points) </w:t>
-      </w:r>
-      <w:r>
-        <w:rPr>
-          <w:rFonts w:ascii="Times New Roman" w:hAnsi="Times New Roman"/>
-          <w:sz w:val="24"/>
-          <w:szCs w:val="24"/>
-        </w:rPr>
-        <w:t>#</w:t>
-      </w:r>
-      <w:r>
-        <w:rPr>
-          <w:rFonts w:ascii="Times New Roman" w:hAnsi="Times New Roman"/>
-          <w:sz w:val="24"/>
-          <w:szCs w:val="24"/>
-        </w:rPr>
-        <w:t>6</w:t>
-      </w:r>
-      <w:r>
-        <w:rPr>
-          <w:rFonts w:ascii="Times New Roman" w:hAnsi="Times New Roman"/>
-          <w:sz w:val="24"/>
-          <w:szCs w:val="24"/>
-        </w:rPr>
-        <w:t xml:space="preserve"> on p. 103</w:t>
-      </w:r>
-      <w:r>
-        <w:rPr>
-          <w:rFonts w:ascii="Times New Roman" w:hAnsi="Times New Roman"/>
-          <w:sz w:val="24"/>
-          <w:szCs w:val="24"/>
-        </w:rPr>
-        <w:t xml:space="preserve"> in book</w:t>
+        <w:t>(4 points) #6 on page 103</w:t>
+      </w:r>
+      <w:r>
+        <w:rPr>
+          <w:rFonts w:ascii="Times New Roman" w:hAnsi="Times New Roman"/>
+          <w:sz w:val="24"/>
+          <w:szCs w:val="24"/>
+        </w:rPr>
+        <w:t>.</w:t>
       </w:r>
     </w:p>
     <w:p>
       <w:pPr>
+        <w:pStyle w:val="ListParagraph"/>
+        <w:numPr>
+          <w:ilvl w:val="1"/>
+          <w:numId w:val="7"/>
+        </w:numPr>
         <w:autoSpaceDE w:val="0"/>
         <w:autoSpaceDN w:val="0"/>
         <w:adjustRightInd w:val="0"/>
@@ -386,62 +480,60 @@
       <w:r>
         <w:rPr>
           <w:rFonts w:ascii="Times New Roman" w:hAnsi="Times New Roman"/>
-          <w:sz w:val="24"/>
-          <w:szCs w:val="24"/>
-        </w:rPr>
-        <w:t>2b</w:t>
-      </w:r>
-      <w:r>
-        <w:rPr>
-          <w:rFonts w:ascii="Times New Roman" w:hAnsi="Times New Roman"/>
-          <w:sz w:val="24"/>
-          <w:szCs w:val="24"/>
-        </w:rPr>
-        <w:t xml:space="preserve">. </w:t>
-      </w:r>
-      <w:r>
-        <w:rPr>
-          <w:rFonts w:ascii="Times New Roman" w:hAnsi="Times New Roman"/>
-          <w:sz w:val="24"/>
-          <w:szCs w:val="24"/>
-        </w:rPr>
-        <w:t xml:space="preserve">(3 Points) </w:t>
-      </w:r>
-      <w:r>
-        <w:rPr>
-          <w:rFonts w:ascii="Times New Roman" w:hAnsi="Times New Roman"/>
-          <w:sz w:val="24"/>
-          <w:szCs w:val="24"/>
-        </w:rPr>
-        <w:t>#</w:t>
-      </w:r>
-      <w:r>
-        <w:rPr>
-          <w:rFonts w:ascii="Times New Roman" w:hAnsi="Times New Roman"/>
-          <w:sz w:val="24"/>
-          <w:szCs w:val="24"/>
-        </w:rPr>
-        <w:t>7</w:t>
-      </w:r>
-      <w:r>
-        <w:rPr>
-          <w:rFonts w:ascii="Times New Roman" w:hAnsi="Times New Roman"/>
-          <w:sz w:val="24"/>
-          <w:szCs w:val="24"/>
-        </w:rPr>
-        <w:t xml:space="preserve"> on p. 103</w:t>
-      </w:r>
-      <w:r>
-        <w:rPr>
-          <w:rFonts w:ascii="Times New Roman" w:hAnsi="Times New Roman"/>
-          <w:sz w:val="24"/>
-          <w:szCs w:val="24"/>
-        </w:rPr>
-        <w:t xml:space="preserve"> in book</w:t>
+          <w:noProof/>
+          <w:sz w:val="24"/>
+          <w:szCs w:val="24"/>
+        </w:rPr>
+        <w:drawing>
+          <wp:inline distT="0" distB="0" distL="0" distR="0" wp14:anchorId="0B034C69" wp14:editId="6A4DD73E">
+            <wp:extent cx="5549265" cy="1329215"/>
+            <wp:effectExtent l="0" t="0" r="0" b="0"/>
+            <wp:docPr id="2" name="Picture 2"/>
+            <wp:cNvGraphicFramePr>
+              <a:graphicFrameLocks xmlns:a="http://schemas.openxmlformats.org/drawingml/2006/main" noChangeAspect="1"/>
+            </wp:cNvGraphicFramePr>
+            <a:graphic xmlns:a="http://schemas.openxmlformats.org/drawingml/2006/main">
+              <a:graphicData uri="http://schemas.openxmlformats.org/drawingml/2006/picture">
+                <pic:pic xmlns:pic="http://schemas.openxmlformats.org/drawingml/2006/picture">
+                  <pic:nvPicPr>
+                    <pic:cNvPr id="2" name="Screen Shot 2018-07-02 at 12.27.38 PM.png"/>
+                    <pic:cNvPicPr/>
+                  </pic:nvPicPr>
+                  <pic:blipFill>
+                    <a:blip r:embed="rId6" cstate="print">
+                      <a:extLst>
+                        <a:ext uri="{28A0092B-C50C-407E-A947-70E740481C1C}">
+                          <a14:useLocalDpi xmlns:a14="http://schemas.microsoft.com/office/drawing/2010/main" val="0"/>
+                        </a:ext>
+                      </a:extLst>
+                    </a:blip>
+                    <a:stretch>
+                      <a:fillRect/>
+                    </a:stretch>
+                  </pic:blipFill>
+                  <pic:spPr>
+                    <a:xfrm>
+                      <a:off x="0" y="0"/>
+                      <a:ext cx="5559277" cy="1331613"/>
+                    </a:xfrm>
+                    <a:prstGeom prst="rect">
+                      <a:avLst/>
+                    </a:prstGeom>
+                  </pic:spPr>
+                </pic:pic>
+              </a:graphicData>
+            </a:graphic>
+          </wp:inline>
+        </w:drawing>
       </w:r>
     </w:p>
     <w:p>
       <w:pPr>
+        <w:pStyle w:val="ListParagraph"/>
+        <w:numPr>
+          <w:ilvl w:val="0"/>
+          <w:numId w:val="7"/>
+        </w:numPr>
         <w:autoSpaceDE w:val="0"/>
         <w:autoSpaceDN w:val="0"/>
         <w:adjustRightInd w:val="0"/>
@@ -452,9 +544,22 @@
           <w:szCs w:val="24"/>
         </w:rPr>
       </w:pPr>
+      <w:r>
+        <w:rPr>
+          <w:rFonts w:ascii="Times New Roman" w:hAnsi="Times New Roman"/>
+          <w:sz w:val="24"/>
+          <w:szCs w:val="24"/>
+        </w:rPr>
+        <w:t xml:space="preserve">(5 points) #8 on p. 103. Also give a p-value for the day length factor and give a conclusion. </w:t>
+      </w:r>
     </w:p>
     <w:p>
       <w:pPr>
+        <w:pStyle w:val="ListParagraph"/>
+        <w:numPr>
+          <w:ilvl w:val="1"/>
+          <w:numId w:val="7"/>
+        </w:numPr>
         <w:autoSpaceDE w:val="0"/>
         <w:autoSpaceDN w:val="0"/>
         <w:adjustRightInd w:val="0"/>
@@ -468,14 +573,60 @@
       <w:r>
         <w:rPr>
           <w:rFonts w:ascii="Times New Roman" w:hAnsi="Times New Roman"/>
-          <w:sz w:val="24"/>
-          <w:szCs w:val="24"/>
-        </w:rPr>
-        <w:t>3. (4 points) #6 on page 103.</w:t>
+          <w:noProof/>
+          <w:sz w:val="24"/>
+          <w:szCs w:val="24"/>
+        </w:rPr>
+        <w:drawing>
+          <wp:inline distT="0" distB="0" distL="0" distR="0" wp14:anchorId="033D0FF4" wp14:editId="1D299F08">
+            <wp:extent cx="5029200" cy="889000"/>
+            <wp:effectExtent l="0" t="0" r="0" b="0"/>
+            <wp:docPr id="4" name="Picture 4"/>
+            <wp:cNvGraphicFramePr>
+              <a:graphicFrameLocks xmlns:a="http://schemas.openxmlformats.org/drawingml/2006/main" noChangeAspect="1"/>
+            </wp:cNvGraphicFramePr>
+            <a:graphic xmlns:a="http://schemas.openxmlformats.org/drawingml/2006/main">
+              <a:graphicData uri="http://schemas.openxmlformats.org/drawingml/2006/picture">
+                <pic:pic xmlns:pic="http://schemas.openxmlformats.org/drawingml/2006/picture">
+                  <pic:nvPicPr>
+                    <pic:cNvPr id="4" name="Screen Shot 2018-07-02 at 12.34.44 PM.png"/>
+                    <pic:cNvPicPr/>
+                  </pic:nvPicPr>
+                  <pic:blipFill>
+                    <a:blip r:embed="rId7">
+                      <a:extLst>
+                        <a:ext uri="{28A0092B-C50C-407E-A947-70E740481C1C}">
+                          <a14:useLocalDpi xmlns:a14="http://schemas.microsoft.com/office/drawing/2010/main" val="0"/>
+                        </a:ext>
+                      </a:extLst>
+                    </a:blip>
+                    <a:stretch>
+                      <a:fillRect/>
+                    </a:stretch>
+                  </pic:blipFill>
+                  <pic:spPr>
+                    <a:xfrm>
+                      <a:off x="0" y="0"/>
+                      <a:ext cx="5029200" cy="889000"/>
+                    </a:xfrm>
+                    <a:prstGeom prst="rect">
+                      <a:avLst/>
+                    </a:prstGeom>
+                  </pic:spPr>
+                </pic:pic>
+              </a:graphicData>
+            </a:graphic>
+          </wp:inline>
+        </w:drawing>
       </w:r>
     </w:p>
     <w:p>
       <w:pPr>
+        <w:pStyle w:val="ListParagraph"/>
+        <w:numPr>
+          <w:ilvl w:val="1"/>
+          <w:numId w:val="7"/>
+        </w:numPr>
         <w:autoSpaceDE w:val="0"/>
         <w:autoSpaceDN w:val="0"/>
         <w:adjustRightInd w:val="0"/>
@@ -492,43 +643,16 @@
           <w:sz w:val="24"/>
           <w:szCs w:val="24"/>
         </w:rPr>
-        <w:t>4</w:t>
-      </w:r>
-      <w:r>
-        <w:rPr>
-          <w:rFonts w:ascii="Times New Roman" w:hAnsi="Times New Roman"/>
-          <w:sz w:val="24"/>
-          <w:szCs w:val="24"/>
-        </w:rPr>
-        <w:t xml:space="preserve">. </w:t>
-      </w:r>
-      <w:r>
-        <w:rPr>
-          <w:rFonts w:ascii="Times New Roman" w:hAnsi="Times New Roman"/>
-          <w:sz w:val="24"/>
-          <w:szCs w:val="24"/>
-        </w:rPr>
-        <w:t xml:space="preserve">(5 points) </w:t>
-      </w:r>
-      <w:r>
-        <w:rPr>
-          <w:rFonts w:ascii="Times New Roman" w:hAnsi="Times New Roman"/>
-          <w:sz w:val="24"/>
-          <w:szCs w:val="24"/>
-        </w:rPr>
-        <w:t>#8 on p. 103. Also give a p-value for the day length factor and give a conclusion.</w:t>
-      </w:r>
-      <w:r>
-        <w:rPr>
-          <w:rFonts w:ascii="Times New Roman" w:hAnsi="Times New Roman"/>
-          <w:sz w:val="24"/>
-          <w:szCs w:val="24"/>
-        </w:rPr>
-        <w:t xml:space="preserve"> </w:t>
+        <w:t>Reject the null</w:t>
       </w:r>
     </w:p>
     <w:p>
       <w:pPr>
+        <w:pStyle w:val="ListParagraph"/>
+        <w:numPr>
+          <w:ilvl w:val="0"/>
+          <w:numId w:val="7"/>
+        </w:numPr>
         <w:autoSpaceDE w:val="0"/>
         <w:autoSpaceDN w:val="0"/>
         <w:adjustRightInd w:val="0"/>
@@ -539,9 +663,22 @@
           <w:szCs w:val="24"/>
         </w:rPr>
       </w:pPr>
+      <w:r>
+        <w:rPr>
+          <w:rFonts w:ascii="Times New Roman" w:hAnsi="Times New Roman"/>
+          <w:sz w:val="24"/>
+          <w:szCs w:val="24"/>
+        </w:rPr>
+        <w:t>(3 points) #D21 on p. 180. Instead of calculating critical values, instead use your F-statistic for “Conditions" to calculate a p-value using R.</w:t>
+      </w:r>
     </w:p>
     <w:p>
       <w:pPr>
+        <w:pStyle w:val="ListParagraph"/>
+        <w:numPr>
+          <w:ilvl w:val="1"/>
+          <w:numId w:val="7"/>
+        </w:numPr>
         <w:autoSpaceDE w:val="0"/>
         <w:autoSpaceDN w:val="0"/>
         <w:adjustRightInd w:val="0"/>
@@ -555,54 +692,60 @@
       <w:r>
         <w:rPr>
           <w:rFonts w:ascii="Times New Roman" w:hAnsi="Times New Roman"/>
-          <w:sz w:val="24"/>
-          <w:szCs w:val="24"/>
-        </w:rPr>
-        <w:t>5</w:t>
-      </w:r>
-      <w:r>
-        <w:rPr>
-          <w:rFonts w:ascii="Times New Roman" w:hAnsi="Times New Roman"/>
-          <w:sz w:val="24"/>
-          <w:szCs w:val="24"/>
-        </w:rPr>
-        <w:t xml:space="preserve">. </w:t>
-      </w:r>
-      <w:r>
-        <w:rPr>
-          <w:rFonts w:ascii="Times New Roman" w:hAnsi="Times New Roman"/>
-          <w:sz w:val="24"/>
-          <w:szCs w:val="24"/>
-        </w:rPr>
-        <w:t xml:space="preserve">(3 points) </w:t>
-      </w:r>
-      <w:r>
-        <w:rPr>
-          <w:rFonts w:ascii="Times New Roman" w:hAnsi="Times New Roman"/>
-          <w:sz w:val="24"/>
-          <w:szCs w:val="24"/>
-        </w:rPr>
-        <w:t>#D21 on p. 180. Instead of calculating critical values, instead use your F</w:t>
-      </w:r>
-      <w:r>
-        <w:rPr>
-          <w:rFonts w:ascii="Times New Roman" w:hAnsi="Times New Roman"/>
-          <w:sz w:val="24"/>
-          <w:szCs w:val="24"/>
-        </w:rPr>
-        <w:t>-statistic for “</w:t>
-      </w:r>
-      <w:r>
-        <w:rPr>
-          <w:rFonts w:ascii="Times New Roman" w:hAnsi="Times New Roman"/>
-          <w:sz w:val="24"/>
-          <w:szCs w:val="24"/>
-        </w:rPr>
-        <w:t>Conditions" to calculate a p-value using R.</w:t>
+          <w:noProof/>
+          <w:sz w:val="24"/>
+          <w:szCs w:val="24"/>
+        </w:rPr>
+        <w:drawing>
+          <wp:inline distT="0" distB="0" distL="0" distR="0" wp14:anchorId="164A6A6D" wp14:editId="5A3CDAA6">
+            <wp:extent cx="5118100" cy="863600"/>
+            <wp:effectExtent l="0" t="0" r="12700" b="0"/>
+            <wp:docPr id="8" name="Picture 8"/>
+            <wp:cNvGraphicFramePr>
+              <a:graphicFrameLocks xmlns:a="http://schemas.openxmlformats.org/drawingml/2006/main" noChangeAspect="1"/>
+            </wp:cNvGraphicFramePr>
+            <a:graphic xmlns:a="http://schemas.openxmlformats.org/drawingml/2006/main">
+              <a:graphicData uri="http://schemas.openxmlformats.org/drawingml/2006/picture">
+                <pic:pic xmlns:pic="http://schemas.openxmlformats.org/drawingml/2006/picture">
+                  <pic:nvPicPr>
+                    <pic:cNvPr id="8" name="Screen Shot 2018-07-02 at 12.41.26 PM.png"/>
+                    <pic:cNvPicPr/>
+                  </pic:nvPicPr>
+                  <pic:blipFill>
+                    <a:blip r:embed="rId8">
+                      <a:extLst>
+                        <a:ext uri="{28A0092B-C50C-407E-A947-70E740481C1C}">
+                          <a14:useLocalDpi xmlns:a14="http://schemas.microsoft.com/office/drawing/2010/main" val="0"/>
+                        </a:ext>
+                      </a:extLst>
+                    </a:blip>
+                    <a:stretch>
+                      <a:fillRect/>
+                    </a:stretch>
+                  </pic:blipFill>
+                  <pic:spPr>
+                    <a:xfrm>
+                      <a:off x="0" y="0"/>
+                      <a:ext cx="5118100" cy="863600"/>
+                    </a:xfrm>
+                    <a:prstGeom prst="rect">
+                      <a:avLst/>
+                    </a:prstGeom>
+                  </pic:spPr>
+                </pic:pic>
+              </a:graphicData>
+            </a:graphic>
+          </wp:inline>
+        </w:drawing>
       </w:r>
     </w:p>
     <w:p>
       <w:pPr>
+        <w:pStyle w:val="ListParagraph"/>
+        <w:numPr>
+          <w:ilvl w:val="1"/>
+          <w:numId w:val="7"/>
+        </w:numPr>
         <w:autoSpaceDE w:val="0"/>
         <w:autoSpaceDN w:val="0"/>
         <w:adjustRightInd w:val="0"/>
@@ -613,9 +756,63 @@
           <w:szCs w:val="24"/>
         </w:rPr>
       </w:pPr>
+      <w:r>
+        <w:rPr>
+          <w:rFonts w:ascii="Times New Roman" w:hAnsi="Times New Roman"/>
+          <w:noProof/>
+          <w:sz w:val="24"/>
+          <w:szCs w:val="24"/>
+        </w:rPr>
+        <w:drawing>
+          <wp:inline distT="0" distB="0" distL="0" distR="0" wp14:anchorId="5AFD3769" wp14:editId="09DB3CB8">
+            <wp:extent cx="2133600" cy="520700"/>
+            <wp:effectExtent l="0" t="0" r="0" b="12700"/>
+            <wp:docPr id="7" name="Picture 7"/>
+            <wp:cNvGraphicFramePr>
+              <a:graphicFrameLocks xmlns:a="http://schemas.openxmlformats.org/drawingml/2006/main" noChangeAspect="1"/>
+            </wp:cNvGraphicFramePr>
+            <a:graphic xmlns:a="http://schemas.openxmlformats.org/drawingml/2006/main">
+              <a:graphicData uri="http://schemas.openxmlformats.org/drawingml/2006/picture">
+                <pic:pic xmlns:pic="http://schemas.openxmlformats.org/drawingml/2006/picture">
+                  <pic:nvPicPr>
+                    <pic:cNvPr id="7" name="Screen Shot 2018-07-02 at 12.38.52 PM.png"/>
+                    <pic:cNvPicPr/>
+                  </pic:nvPicPr>
+                  <pic:blipFill>
+                    <a:blip r:embed="rId9">
+                      <a:extLst>
+                        <a:ext uri="{28A0092B-C50C-407E-A947-70E740481C1C}">
+                          <a14:useLocalDpi xmlns:a14="http://schemas.microsoft.com/office/drawing/2010/main" val="0"/>
+                        </a:ext>
+                      </a:extLst>
+                    </a:blip>
+                    <a:stretch>
+                      <a:fillRect/>
+                    </a:stretch>
+                  </pic:blipFill>
+                  <pic:spPr>
+                    <a:xfrm>
+                      <a:off x="0" y="0"/>
+                      <a:ext cx="2133600" cy="520700"/>
+                    </a:xfrm>
+                    <a:prstGeom prst="rect">
+                      <a:avLst/>
+                    </a:prstGeom>
+                  </pic:spPr>
+                </pic:pic>
+              </a:graphicData>
+            </a:graphic>
+          </wp:inline>
+        </w:drawing>
+      </w:r>
     </w:p>
     <w:p>
       <w:pPr>
+        <w:pStyle w:val="ListParagraph"/>
+        <w:numPr>
+          <w:ilvl w:val="0"/>
+          <w:numId w:val="7"/>
+        </w:numPr>
         <w:autoSpaceDE w:val="0"/>
         <w:autoSpaceDN w:val="0"/>
         <w:adjustRightInd w:val="0"/>
@@ -626,51 +823,84 @@
           <w:szCs w:val="24"/>
         </w:rPr>
       </w:pPr>
-      <w:r>
-        <w:rPr>
-          <w:rFonts w:ascii="Times New Roman" w:hAnsi="Times New Roman"/>
-          <w:sz w:val="24"/>
-          <w:szCs w:val="24"/>
-        </w:rPr>
-        <w:t>6</w:t>
-      </w:r>
-      <w:r>
-        <w:rPr>
-          <w:rFonts w:ascii="Times New Roman" w:hAnsi="Times New Roman"/>
-          <w:sz w:val="24"/>
-          <w:szCs w:val="24"/>
-        </w:rPr>
-        <w:t xml:space="preserve">. </w:t>
-      </w:r>
-      <w:r>
-        <w:rPr>
-          <w:rFonts w:ascii="Times New Roman" w:hAnsi="Times New Roman"/>
-          <w:sz w:val="24"/>
-          <w:szCs w:val="24"/>
-        </w:rPr>
-        <w:t xml:space="preserve">(3 points) </w:t>
-      </w:r>
-      <w:r>
-        <w:rPr>
-          <w:rFonts w:ascii="Times New Roman" w:hAnsi="Times New Roman"/>
-          <w:sz w:val="24"/>
-          <w:szCs w:val="24"/>
-        </w:rPr>
-        <w:t>#D24 on p. 181. Include an F-statistic and a p-value for the Group factor.</w:t>
+      <w:bookmarkStart w:id="0" w:name="_GoBack"/>
+      <w:r>
+        <w:rPr>
+          <w:rFonts w:ascii="Times New Roman" w:hAnsi="Times New Roman"/>
+          <w:sz w:val="24"/>
+          <w:szCs w:val="24"/>
+        </w:rPr>
+        <w:t>(3 points) #D24 on p. 181. Include an F-statistic and a p-value for the Group factor.</w:t>
       </w:r>
     </w:p>
+    <w:bookmarkEnd w:id="0"/>
     <w:p>
       <w:pPr>
+        <w:pStyle w:val="ListParagraph"/>
+        <w:numPr>
+          <w:ilvl w:val="1"/>
+          <w:numId w:val="7"/>
+        </w:numPr>
         <w:autoSpaceDE w:val="0"/>
         <w:autoSpaceDN w:val="0"/>
         <w:adjustRightInd w:val="0"/>
         <w:spacing w:after="0" w:line="240" w:lineRule="auto"/>
         <w:rPr>
-          <w:rFonts w:ascii="Times New Roman" w:eastAsia="Times New Roman" w:hAnsi="Times New Roman"/>
-          <w:sz w:val="24"/>
-          <w:szCs w:val="24"/>
-        </w:rPr>
-      </w:pPr>
+          <w:rFonts w:ascii="Times New Roman" w:hAnsi="Times New Roman"/>
+          <w:sz w:val="24"/>
+          <w:szCs w:val="24"/>
+        </w:rPr>
+      </w:pPr>
+      <w:r>
+        <w:rPr>
+          <w:rFonts w:ascii="Times New Roman" w:hAnsi="Times New Roman"/>
+          <w:noProof/>
+          <w:sz w:val="24"/>
+          <w:szCs w:val="24"/>
+        </w:rPr>
+        <w:lastRenderedPageBreak/>
+        <w:drawing>
+          <wp:inline distT="0" distB="0" distL="0" distR="0" wp14:anchorId="7C309EB8" wp14:editId="0871FAD6">
+            <wp:extent cx="5143500" cy="1003300"/>
+            <wp:effectExtent l="0" t="0" r="12700" b="12700"/>
+            <wp:docPr id="9" name="Picture 9"/>
+            <wp:cNvGraphicFramePr>
+              <a:graphicFrameLocks xmlns:a="http://schemas.openxmlformats.org/drawingml/2006/main" noChangeAspect="1"/>
+            </wp:cNvGraphicFramePr>
+            <a:graphic xmlns:a="http://schemas.openxmlformats.org/drawingml/2006/main">
+              <a:graphicData uri="http://schemas.openxmlformats.org/drawingml/2006/picture">
+                <pic:pic xmlns:pic="http://schemas.openxmlformats.org/drawingml/2006/picture">
+                  <pic:nvPicPr>
+                    <pic:cNvPr id="9" name="Screen Shot 2018-07-02 at 12.42.53 PM.png"/>
+                    <pic:cNvPicPr/>
+                  </pic:nvPicPr>
+                  <pic:blipFill>
+                    <a:blip r:embed="rId10">
+                      <a:extLst>
+                        <a:ext uri="{28A0092B-C50C-407E-A947-70E740481C1C}">
+                          <a14:useLocalDpi xmlns:a14="http://schemas.microsoft.com/office/drawing/2010/main" val="0"/>
+                        </a:ext>
+                      </a:extLst>
+                    </a:blip>
+                    <a:stretch>
+                      <a:fillRect/>
+                    </a:stretch>
+                  </pic:blipFill>
+                  <pic:spPr>
+                    <a:xfrm>
+                      <a:off x="0" y="0"/>
+                      <a:ext cx="5143500" cy="1003300"/>
+                    </a:xfrm>
+                    <a:prstGeom prst="rect">
+                      <a:avLst/>
+                    </a:prstGeom>
+                  </pic:spPr>
+                </pic:pic>
+              </a:graphicData>
+            </a:graphic>
+          </wp:inline>
+        </w:drawing>
+      </w:r>
     </w:p>
     <w:p>
       <w:pPr>
@@ -679,7 +909,7 @@
         <w:adjustRightInd w:val="0"/>
         <w:spacing w:after="0" w:line="240" w:lineRule="auto"/>
         <w:rPr>
-          <w:rFonts w:ascii="Times New Roman" w:hAnsi="Times New Roman"/>
+          <w:rFonts w:ascii="Times New Roman" w:eastAsia="Times New Roman" w:hAnsi="Times New Roman"/>
           <w:sz w:val="24"/>
           <w:szCs w:val="24"/>
         </w:rPr>
@@ -693,20 +923,10 @@
         <w:spacing w:after="0" w:line="240" w:lineRule="auto"/>
         <w:rPr>
           <w:rFonts w:ascii="Times New Roman" w:hAnsi="Times New Roman"/>
-          <w:b/>
-          <w:sz w:val="24"/>
-          <w:szCs w:val="24"/>
-        </w:rPr>
-      </w:pPr>
-      <w:r>
-        <w:rPr>
-          <w:rFonts w:ascii="Times New Roman" w:hAnsi="Times New Roman"/>
-          <w:b/>
-          <w:sz w:val="24"/>
-          <w:szCs w:val="24"/>
-        </w:rPr>
-        <w:t>DON’T FORGET TO SCORE YOUR HOMEWORK AT THE TOP</w:t>
-      </w:r>
+          <w:sz w:val="24"/>
+          <w:szCs w:val="24"/>
+        </w:rPr>
+      </w:pPr>
     </w:p>
     <w:p>
       <w:pPr>
@@ -733,8 +953,97 @@
 </file>
 
 <file path=word/numbering.xml><?xml version="1.0" encoding="utf-8"?>
-<w:numbering xmlns:wpc="http://schemas.microsoft.com/office/word/2010/wordprocessingCanvas" xmlns:cx="http://schemas.microsoft.com/office/drawing/2014/chartex" xmlns:cx1="http://schemas.microsoft.com/office/drawing/2015/9/8/chartex" xmlns:mc="http://schemas.openxmlformats.org/markup-compatibility/2006" xmlns:o="urn:schemas-microsoft-com:office:office" xmlns:r="http://schemas.openxmlformats.org/officeDocument/2006/relationships" xmlns:m="http://schemas.openxmlformats.org/officeDocument/2006/math" xmlns:v="urn:schemas-microsoft-com:vml" xmlns:wp14="http://schemas.microsoft.com/office/word/2010/wordprocessingDrawing" xmlns:wp="http://schemas.openxmlformats.org/drawingml/2006/wordprocessingDrawing" xmlns:w10="urn:schemas-microsoft-com:office:word" xmlns:w="http://schemas.openxmlformats.org/wordprocessingml/2006/main" xmlns:w14="http://schemas.microsoft.com/office/word/2010/wordml" xmlns:w15="http://schemas.microsoft.com/office/word/2012/wordml" xmlns:w16se="http://schemas.microsoft.com/office/word/2015/wordml/symex" xmlns:wpg="http://schemas.microsoft.com/office/word/2010/wordprocessingGroup" xmlns:wpi="http://schemas.microsoft.com/office/word/2010/wordprocessingInk" xmlns:wne="http://schemas.microsoft.com/office/word/2006/wordml" xmlns:wps="http://schemas.microsoft.com/office/word/2010/wordprocessingShape" mc:Ignorable="w14 w15 w16se wp14">
-  <w:abstractNum w:abstractNumId="0" w15:restartNumberingAfterBreak="0">
+<w:numbering xmlns:wpc="http://schemas.microsoft.com/office/word/2010/wordprocessingCanvas" xmlns:mo="http://schemas.microsoft.com/office/mac/office/2008/main" xmlns:mc="http://schemas.openxmlformats.org/markup-compatibility/2006" xmlns:mv="urn:schemas-microsoft-com:mac:vml" xmlns:o="urn:schemas-microsoft-com:office:office" xmlns:r="http://schemas.openxmlformats.org/officeDocument/2006/relationships" xmlns:m="http://schemas.openxmlformats.org/officeDocument/2006/math" xmlns:v="urn:schemas-microsoft-com:vml" xmlns:wp14="http://schemas.microsoft.com/office/word/2010/wordprocessingDrawing" xmlns:wp="http://schemas.openxmlformats.org/drawingml/2006/wordprocessingDrawing" xmlns:w10="urn:schemas-microsoft-com:office:word" xmlns:w="http://schemas.openxmlformats.org/wordprocessingml/2006/main" xmlns:w14="http://schemas.microsoft.com/office/word/2010/wordml" xmlns:w15="http://schemas.microsoft.com/office/word/2012/wordml" xmlns:wpg="http://schemas.microsoft.com/office/word/2010/wordprocessingGroup" xmlns:wpi="http://schemas.microsoft.com/office/word/2010/wordprocessingInk" xmlns:wne="http://schemas.microsoft.com/office/word/2006/wordml" xmlns:wps="http://schemas.microsoft.com/office/word/2010/wordprocessingShape" mc:Ignorable="w14 w15 wp14">
+  <w:abstractNum w:abstractNumId="0">
+    <w:nsid w:val="1F8E473D"/>
+    <w:multiLevelType w:val="hybridMultilevel"/>
+    <w:tmpl w:val="B030C51E"/>
+    <w:lvl w:ilvl="0" w:tplc="0409000F">
+      <w:start w:val="1"/>
+      <w:numFmt w:val="decimal"/>
+      <w:lvlText w:val="%1."/>
+      <w:lvlJc w:val="left"/>
+      <w:pPr>
+        <w:ind w:left="720" w:hanging="360"/>
+      </w:pPr>
+      <w:rPr>
+        <w:rFonts w:hint="default"/>
+      </w:rPr>
+    </w:lvl>
+    <w:lvl w:ilvl="1" w:tplc="04090019">
+      <w:start w:val="1"/>
+      <w:numFmt w:val="lowerLetter"/>
+      <w:lvlText w:val="%2."/>
+      <w:lvlJc w:val="left"/>
+      <w:pPr>
+        <w:ind w:left="1440" w:hanging="360"/>
+      </w:pPr>
+    </w:lvl>
+    <w:lvl w:ilvl="2" w:tplc="0409001B" w:tentative="1">
+      <w:start w:val="1"/>
+      <w:numFmt w:val="lowerRoman"/>
+      <w:lvlText w:val="%3."/>
+      <w:lvlJc w:val="right"/>
+      <w:pPr>
+        <w:ind w:left="2160" w:hanging="180"/>
+      </w:pPr>
+    </w:lvl>
+    <w:lvl w:ilvl="3" w:tplc="0409000F" w:tentative="1">
+      <w:start w:val="1"/>
+      <w:numFmt w:val="decimal"/>
+      <w:lvlText w:val="%4."/>
+      <w:lvlJc w:val="left"/>
+      <w:pPr>
+        <w:ind w:left="2880" w:hanging="360"/>
+      </w:pPr>
+    </w:lvl>
+    <w:lvl w:ilvl="4" w:tplc="04090019" w:tentative="1">
+      <w:start w:val="1"/>
+      <w:numFmt w:val="lowerLetter"/>
+      <w:lvlText w:val="%5."/>
+      <w:lvlJc w:val="left"/>
+      <w:pPr>
+        <w:ind w:left="3600" w:hanging="360"/>
+      </w:pPr>
+    </w:lvl>
+    <w:lvl w:ilvl="5" w:tplc="0409001B" w:tentative="1">
+      <w:start w:val="1"/>
+      <w:numFmt w:val="lowerRoman"/>
+      <w:lvlText w:val="%6."/>
+      <w:lvlJc w:val="right"/>
+      <w:pPr>
+        <w:ind w:left="4320" w:hanging="180"/>
+      </w:pPr>
+    </w:lvl>
+    <w:lvl w:ilvl="6" w:tplc="0409000F" w:tentative="1">
+      <w:start w:val="1"/>
+      <w:numFmt w:val="decimal"/>
+      <w:lvlText w:val="%7."/>
+      <w:lvlJc w:val="left"/>
+      <w:pPr>
+        <w:ind w:left="5040" w:hanging="360"/>
+      </w:pPr>
+    </w:lvl>
+    <w:lvl w:ilvl="7" w:tplc="04090019" w:tentative="1">
+      <w:start w:val="1"/>
+      <w:numFmt w:val="lowerLetter"/>
+      <w:lvlText w:val="%8."/>
+      <w:lvlJc w:val="left"/>
+      <w:pPr>
+        <w:ind w:left="5760" w:hanging="360"/>
+      </w:pPr>
+    </w:lvl>
+    <w:lvl w:ilvl="8" w:tplc="0409001B" w:tentative="1">
+      <w:start w:val="1"/>
+      <w:numFmt w:val="lowerRoman"/>
+      <w:lvlText w:val="%9."/>
+      <w:lvlJc w:val="right"/>
+      <w:pPr>
+        <w:ind w:left="6480" w:hanging="180"/>
+      </w:pPr>
+    </w:lvl>
+  </w:abstractNum>
+  <w:abstractNum w:abstractNumId="1">
     <w:nsid w:val="3E5A5105"/>
     <w:multiLevelType w:val="hybridMultilevel"/>
     <w:tmpl w:val="E80E2412"/>
@@ -820,7 +1129,7 @@
       </w:pPr>
     </w:lvl>
   </w:abstractNum>
-  <w:abstractNum w:abstractNumId="1" w15:restartNumberingAfterBreak="0">
+  <w:abstractNum w:abstractNumId="2">
     <w:nsid w:val="3F171F85"/>
     <w:multiLevelType w:val="hybridMultilevel"/>
     <w:tmpl w:val="B020589E"/>
@@ -909,7 +1218,7 @@
       </w:pPr>
     </w:lvl>
   </w:abstractNum>
-  <w:abstractNum w:abstractNumId="2" w15:restartNumberingAfterBreak="0">
+  <w:abstractNum w:abstractNumId="3">
     <w:nsid w:val="450354EA"/>
     <w:multiLevelType w:val="hybridMultilevel"/>
     <w:tmpl w:val="AB64A730"/>
@@ -995,7 +1304,7 @@
       </w:pPr>
     </w:lvl>
   </w:abstractNum>
-  <w:abstractNum w:abstractNumId="3" w15:restartNumberingAfterBreak="0">
+  <w:abstractNum w:abstractNumId="4">
     <w:nsid w:val="4FC200BA"/>
     <w:multiLevelType w:val="hybridMultilevel"/>
     <w:tmpl w:val="510244E0"/>
@@ -1084,7 +1393,7 @@
       </w:pPr>
     </w:lvl>
   </w:abstractNum>
-  <w:abstractNum w:abstractNumId="4" w15:restartNumberingAfterBreak="0">
+  <w:abstractNum w:abstractNumId="5">
     <w:nsid w:val="5AEC49FD"/>
     <w:multiLevelType w:val="hybridMultilevel"/>
     <w:tmpl w:val="A0B60E52"/>
@@ -1173,7 +1482,7 @@
       </w:pPr>
     </w:lvl>
   </w:abstractNum>
-  <w:abstractNum w:abstractNumId="5" w15:restartNumberingAfterBreak="0">
+  <w:abstractNum w:abstractNumId="6">
     <w:nsid w:val="5F267309"/>
     <w:multiLevelType w:val="hybridMultilevel"/>
     <w:tmpl w:val="EE723298"/>
@@ -1263,28 +1572,31 @@
     </w:lvl>
   </w:abstractNum>
   <w:num w:numId="1">
+    <w:abstractNumId w:val="5"/>
+  </w:num>
+  <w:num w:numId="2">
+    <w:abstractNumId w:val="6"/>
+  </w:num>
+  <w:num w:numId="3">
+    <w:abstractNumId w:val="2"/>
+  </w:num>
+  <w:num w:numId="4">
     <w:abstractNumId w:val="4"/>
   </w:num>
-  <w:num w:numId="2">
-    <w:abstractNumId w:val="5"/>
-  </w:num>
-  <w:num w:numId="3">
+  <w:num w:numId="5">
     <w:abstractNumId w:val="1"/>
   </w:num>
-  <w:num w:numId="4">
+  <w:num w:numId="6">
     <w:abstractNumId w:val="3"/>
   </w:num>
-  <w:num w:numId="5">
+  <w:num w:numId="7">
     <w:abstractNumId w:val="0"/>
-  </w:num>
-  <w:num w:numId="6">
-    <w:abstractNumId w:val="2"/>
   </w:num>
 </w:numbering>
 </file>
 
 <file path=word/styles.xml><?xml version="1.0" encoding="utf-8"?>
-<w:styles xmlns:mc="http://schemas.openxmlformats.org/markup-compatibility/2006" xmlns:r="http://schemas.openxmlformats.org/officeDocument/2006/relationships" xmlns:w="http://schemas.openxmlformats.org/wordprocessingml/2006/main" xmlns:w14="http://schemas.microsoft.com/office/word/2010/wordml" xmlns:w15="http://schemas.microsoft.com/office/word/2012/wordml" xmlns:w16se="http://schemas.microsoft.com/office/word/2015/wordml/symex" mc:Ignorable="w14 w15 w16se">
+<w:styles xmlns:mc="http://schemas.openxmlformats.org/markup-compatibility/2006" xmlns:r="http://schemas.openxmlformats.org/officeDocument/2006/relationships" xmlns:w="http://schemas.openxmlformats.org/wordprocessingml/2006/main" xmlns:w14="http://schemas.microsoft.com/office/word/2010/wordml" xmlns:w15="http://schemas.microsoft.com/office/word/2012/wordml" mc:Ignorable="w14 w15">
   <w:docDefaults>
     <w:rPrDefault>
       <w:rPr>
@@ -1294,7 +1606,7 @@
     </w:rPrDefault>
     <w:pPrDefault/>
   </w:docDefaults>
-  <w:latentStyles w:defLockedState="0" w:defUIPriority="99" w:defSemiHidden="0" w:defUnhideWhenUsed="0" w:defQFormat="0" w:count="371">
+  <w:latentStyles w:defLockedState="0" w:defUIPriority="99" w:defSemiHidden="0" w:defUnhideWhenUsed="0" w:defQFormat="0" w:count="382">
     <w:lsdException w:name="Normal" w:uiPriority="0" w:qFormat="1"/>
     <w:lsdException w:name="heading 1" w:uiPriority="9" w:qFormat="1"/>
     <w:lsdException w:name="heading 2" w:semiHidden="1" w:uiPriority="9" w:unhideWhenUsed="1" w:qFormat="1"/>
@@ -1400,7 +1712,6 @@
     <w:lsdException w:name="HTML Sample" w:semiHidden="1" w:unhideWhenUsed="1"/>
     <w:lsdException w:name="HTML Typewriter" w:semiHidden="1" w:unhideWhenUsed="1"/>
     <w:lsdException w:name="HTML Variable" w:semiHidden="1" w:unhideWhenUsed="1"/>
-    <w:lsdException w:name="Normal Table" w:semiHidden="1" w:unhideWhenUsed="1"/>
     <w:lsdException w:name="annotation subject" w:semiHidden="1" w:unhideWhenUsed="1"/>
     <w:lsdException w:name="No List" w:semiHidden="1" w:unhideWhenUsed="1"/>
     <w:lsdException w:name="Outline List 1" w:semiHidden="1" w:unhideWhenUsed="1"/>
@@ -1446,11 +1757,9 @@
     <w:lsdException w:name="Table Subtle 1" w:semiHidden="1" w:unhideWhenUsed="1"/>
     <w:lsdException w:name="Table Subtle 2" w:semiHidden="1" w:unhideWhenUsed="1"/>
     <w:lsdException w:name="Table Web 1" w:semiHidden="1" w:unhideWhenUsed="1"/>
-    <w:lsdException w:name="Table Web 2" w:semiHidden="1" w:unhideWhenUsed="1"/>
     <w:lsdException w:name="Table Web 3" w:semiHidden="1" w:unhideWhenUsed="1"/>
     <w:lsdException w:name="Balloon Text" w:semiHidden="1" w:unhideWhenUsed="1"/>
     <w:lsdException w:name="Table Grid" w:uiPriority="59"/>
-    <w:lsdException w:name="Table Theme" w:semiHidden="1" w:unhideWhenUsed="1"/>
     <w:lsdException w:name="Placeholder Text" w:semiHidden="1"/>
     <w:lsdException w:name="No Spacing" w:uiPriority="1" w:qFormat="1"/>
     <w:lsdException w:name="Light Shading" w:uiPriority="60"/>
@@ -1666,6 +1975,8 @@
     <w:lsdException w:name="List Table 5 Dark Accent 6" w:uiPriority="50"/>
     <w:lsdException w:name="List Table 6 Colorful Accent 6" w:uiPriority="51"/>
     <w:lsdException w:name="List Table 7 Colorful Accent 6" w:uiPriority="52"/>
+    <w:lsdException w:name="Mention" w:semiHidden="1" w:unhideWhenUsed="1"/>
+    <w:lsdException w:name="Smart Hyperlink" w:semiHidden="1" w:unhideWhenUsed="1"/>
   </w:latentStyles>
   <w:style w:type="paragraph" w:default="1" w:styleId="Normal">
     <w:name w:val="Normal"/>

</xml_diff>